<commit_message>
PERS-51: Teil 2 angefangen
</commit_message>
<xml_diff>
--- a/Handouts/Unterschiede zwischen WebForms und MVC.docx
+++ b/Handouts/Unterschiede zwischen WebForms und MVC.docx
@@ -176,15 +176,39 @@
         </w:numPr>
       </w:pPr>
       <w:r>
-        <w:t>Code-</w:t>
+        <w:t>Code-l</w:t>
+      </w:r>
+      <w:r>
+        <w:t>o</w:t>
+      </w:r>
+      <w:r>
+        <w:t>s</w:t>
+      </w:r>
+      <w:r>
+        <w:t>e</w:t>
+      </w:r>
+      <w:r>
+        <w:t xml:space="preserve"> Entwicklung (alles im ASPX-File)</w:t>
+      </w:r>
+    </w:p>
+    <w:p>
+      <w:pPr>
+        <w:pStyle w:val="ListParagraph"/>
+        <w:numPr>
+          <w:ilvl w:val="0"/>
+          <w:numId w:val="1"/>
+        </w:numPr>
+      </w:pPr>
+      <w:r>
+        <w:t>Compiler-lose Entwicklung (</w:t>
       </w:r>
       <w:proofErr w:type="spellStart"/>
       <w:r>
-        <w:t>less</w:t>
+        <w:t>Web Site</w:t>
       </w:r>
       <w:proofErr w:type="spellEnd"/>
       <w:r>
-        <w:t xml:space="preserve"> Entwicklung (alles im ASPX-File)</w:t>
+        <w:t xml:space="preserve"> Projects)</w:t>
       </w:r>
     </w:p>
     <w:p>
@@ -418,6 +442,37 @@
       <w:proofErr w:type="spellEnd"/>
       <w:r>
         <w:t xml:space="preserve"> für spezielle Situationen</w:t>
+      </w:r>
+    </w:p>
+    <w:p>
+      <w:pPr>
+        <w:pStyle w:val="ListParagraph"/>
+        <w:numPr>
+          <w:ilvl w:val="0"/>
+          <w:numId w:val="1"/>
+        </w:numPr>
+      </w:pPr>
+      <w:proofErr w:type="spellStart"/>
+      <w:r>
+        <w:t>Precompilation</w:t>
+      </w:r>
+      <w:proofErr w:type="spellEnd"/>
+    </w:p>
+    <w:p>
+      <w:pPr>
+        <w:pStyle w:val="ListParagraph"/>
+        <w:numPr>
+          <w:ilvl w:val="0"/>
+          <w:numId w:val="1"/>
+        </w:numPr>
+      </w:pPr>
+      <w:proofErr w:type="spellStart"/>
+      <w:r>
+        <w:t>Deployment</w:t>
+      </w:r>
+      <w:proofErr w:type="spellEnd"/>
+      <w:r>
+        <w:t>-Optionen etc.</w:t>
       </w:r>
     </w:p>
     <w:p>
@@ -829,12 +884,6 @@
         <w:gridCol w:w="6070"/>
       </w:tblGrid>
       <w:tr>
-        <w:tblPrEx>
-          <w:tblCellMar>
-            <w:top w:w="0" w:type="dxa"/>
-            <w:bottom w:w="0" w:type="dxa"/>
-          </w:tblCellMar>
-        </w:tblPrEx>
         <w:tc>
           <w:tcPr>
             <w:tcW w:w="0" w:type="auto"/>
@@ -915,10 +964,6 @@
           <w:tblBorders>
             <w:top w:val="none" w:sz="0" w:space="0" w:color="auto"/>
           </w:tblBorders>
-          <w:tblCellMar>
-            <w:top w:w="0" w:type="dxa"/>
-            <w:bottom w:w="0" w:type="dxa"/>
-          </w:tblCellMar>
         </w:tblPrEx>
         <w:tc>
           <w:tcPr>
@@ -1004,10 +1049,6 @@
           <w:tblBorders>
             <w:top w:val="none" w:sz="0" w:space="0" w:color="auto"/>
           </w:tblBorders>
-          <w:tblCellMar>
-            <w:top w:w="0" w:type="dxa"/>
-            <w:bottom w:w="0" w:type="dxa"/>
-          </w:tblCellMar>
         </w:tblPrEx>
         <w:tc>
           <w:tcPr>
@@ -1232,10 +1273,6 @@
           <w:tblBorders>
             <w:top w:val="none" w:sz="0" w:space="0" w:color="auto"/>
           </w:tblBorders>
-          <w:tblCellMar>
-            <w:top w:w="0" w:type="dxa"/>
-            <w:bottom w:w="0" w:type="dxa"/>
-          </w:tblCellMar>
         </w:tblPrEx>
         <w:tc>
           <w:tcPr>
@@ -1366,10 +1403,6 @@
           <w:tblBorders>
             <w:top w:val="none" w:sz="0" w:space="0" w:color="auto"/>
           </w:tblBorders>
-          <w:tblCellMar>
-            <w:top w:w="0" w:type="dxa"/>
-            <w:bottom w:w="0" w:type="dxa"/>
-          </w:tblCellMar>
         </w:tblPrEx>
         <w:tc>
           <w:tcPr>
@@ -1465,10 +1498,6 @@
           <w:tblBorders>
             <w:top w:val="none" w:sz="0" w:space="0" w:color="auto"/>
           </w:tblBorders>
-          <w:tblCellMar>
-            <w:top w:w="0" w:type="dxa"/>
-            <w:bottom w:w="0" w:type="dxa"/>
-          </w:tblCellMar>
         </w:tblPrEx>
         <w:tc>
           <w:tcPr>
@@ -1628,10 +1657,6 @@
           <w:tblBorders>
             <w:top w:val="none" w:sz="0" w:space="0" w:color="auto"/>
           </w:tblBorders>
-          <w:tblCellMar>
-            <w:top w:w="0" w:type="dxa"/>
-            <w:bottom w:w="0" w:type="dxa"/>
-          </w:tblCellMar>
         </w:tblPrEx>
         <w:tc>
           <w:tcPr>
@@ -1763,10 +1788,6 @@
             <w:top w:val="none" w:sz="0" w:space="0" w:color="auto"/>
             <w:bottom w:val="single" w:sz="8" w:space="0" w:color="ADADAD"/>
           </w:tblBorders>
-          <w:tblCellMar>
-            <w:top w:w="0" w:type="dxa"/>
-            <w:bottom w:w="0" w:type="dxa"/>
-          </w:tblCellMar>
         </w:tblPrEx>
         <w:tc>
           <w:tcPr>
@@ -1896,6 +1917,9 @@
         <w:pStyle w:val="Heading1"/>
       </w:pPr>
       <w:r>
+        <w:rPr>
+          <w:lang w:val="en-US"/>
+        </w:rPr>
         <w:br w:type="column"/>
       </w:r>
       <w:r>
@@ -1918,12 +1942,6 @@
         <w:gridCol w:w="6040"/>
       </w:tblGrid>
       <w:tr>
-        <w:tblPrEx>
-          <w:tblCellMar>
-            <w:top w:w="0" w:type="dxa"/>
-            <w:bottom w:w="0" w:type="dxa"/>
-          </w:tblCellMar>
-        </w:tblPrEx>
         <w:tc>
           <w:tcPr>
             <w:tcW w:w="0" w:type="auto"/>
@@ -2002,10 +2020,6 @@
           <w:tblBorders>
             <w:top w:val="none" w:sz="0" w:space="0" w:color="auto"/>
           </w:tblBorders>
-          <w:tblCellMar>
-            <w:top w:w="0" w:type="dxa"/>
-            <w:bottom w:w="0" w:type="dxa"/>
-          </w:tblCellMar>
         </w:tblPrEx>
         <w:tc>
           <w:tcPr>
@@ -2120,10 +2134,6 @@
           <w:tblBorders>
             <w:top w:val="none" w:sz="0" w:space="0" w:color="auto"/>
           </w:tblBorders>
-          <w:tblCellMar>
-            <w:top w:w="0" w:type="dxa"/>
-            <w:bottom w:w="0" w:type="dxa"/>
-          </w:tblCellMar>
         </w:tblPrEx>
         <w:tc>
           <w:tcPr>
@@ -2293,10 +2303,6 @@
           <w:tblBorders>
             <w:top w:val="none" w:sz="0" w:space="0" w:color="auto"/>
           </w:tblBorders>
-          <w:tblCellMar>
-            <w:top w:w="0" w:type="dxa"/>
-            <w:bottom w:w="0" w:type="dxa"/>
-          </w:tblCellMar>
         </w:tblPrEx>
         <w:tc>
           <w:tcPr>
@@ -2453,10 +2459,6 @@
           <w:tblBorders>
             <w:top w:val="none" w:sz="0" w:space="0" w:color="auto"/>
           </w:tblBorders>
-          <w:tblCellMar>
-            <w:top w:w="0" w:type="dxa"/>
-            <w:bottom w:w="0" w:type="dxa"/>
-          </w:tblCellMar>
         </w:tblPrEx>
         <w:tc>
           <w:tcPr>
@@ -2618,10 +2620,6 @@
           <w:tblBorders>
             <w:top w:val="none" w:sz="0" w:space="0" w:color="auto"/>
           </w:tblBorders>
-          <w:tblCellMar>
-            <w:top w:w="0" w:type="dxa"/>
-            <w:bottom w:w="0" w:type="dxa"/>
-          </w:tblCellMar>
         </w:tblPrEx>
         <w:tc>
           <w:tcPr>
@@ -2743,10 +2741,6 @@
           <w:tblBorders>
             <w:top w:val="none" w:sz="0" w:space="0" w:color="auto"/>
           </w:tblBorders>
-          <w:tblCellMar>
-            <w:top w:w="0" w:type="dxa"/>
-            <w:bottom w:w="0" w:type="dxa"/>
-          </w:tblCellMar>
         </w:tblPrEx>
         <w:tc>
           <w:tcPr>
@@ -2895,10 +2889,6 @@
             <w:top w:val="none" w:sz="0" w:space="0" w:color="auto"/>
             <w:bottom w:val="single" w:sz="8" w:space="0" w:color="ADADAD"/>
           </w:tblBorders>
-          <w:tblCellMar>
-            <w:top w:w="0" w:type="dxa"/>
-            <w:bottom w:w="0" w:type="dxa"/>
-          </w:tblCellMar>
         </w:tblPrEx>
         <w:tc>
           <w:tcPr>
@@ -3115,6 +3105,9 @@
     </w:tbl>
     <w:p>
       <w:pPr>
+        <w:rPr>
+          <w:lang w:val="en-US"/>
+        </w:rPr>
         <w:sectPr>
           <w:type w:val="continuous"/>
           <w:pgSz w:w="16838" w:h="11906" w:orient="landscape"/>

</xml_diff>

<commit_message>
PERS-51: Weitere Inhalte für Schulung
</commit_message>
<xml_diff>
--- a/Handouts/Unterschiede zwischen WebForms und MVC.docx
+++ b/Handouts/Unterschiede zwischen WebForms und MVC.docx
@@ -212,98 +212,87 @@
       </w:r>
     </w:p>
     <w:p>
-      <w:bookmarkStart w:id="0" w:name="_GoBack"/>
-      <w:bookmarkEnd w:id="0"/>
-    </w:p>
-    <w:p>
-      <w:pPr>
-        <w:pStyle w:val="Heading1"/>
-        <w:rPr>
-          <w:lang w:val="en-US"/>
-        </w:rPr>
-      </w:pPr>
-      <w:r>
-        <w:br w:type="column"/>
-      </w:r>
-      <w:proofErr w:type="spellStart"/>
-      <w:r>
-        <w:rPr>
-          <w:lang w:val="en-US"/>
-        </w:rPr>
-        <w:lastRenderedPageBreak/>
-        <w:t>Sowohl</w:t>
-      </w:r>
-      <w:proofErr w:type="spellEnd"/>
-      <w:r>
-        <w:rPr>
-          <w:lang w:val="en-US"/>
-        </w:rPr>
-        <w:t xml:space="preserve"> </w:t>
-      </w:r>
-      <w:proofErr w:type="spellStart"/>
-      <w:r>
-        <w:rPr>
-          <w:lang w:val="en-US"/>
-        </w:rPr>
-        <w:t>WebForms</w:t>
-      </w:r>
-      <w:proofErr w:type="spellEnd"/>
-      <w:r>
-        <w:rPr>
-          <w:lang w:val="en-US"/>
-        </w:rPr>
-        <w:t xml:space="preserve"> </w:t>
-      </w:r>
-      <w:proofErr w:type="spellStart"/>
-      <w:proofErr w:type="gramStart"/>
-      <w:r>
-        <w:rPr>
-          <w:lang w:val="en-US"/>
-        </w:rPr>
-        <w:t>als</w:t>
-      </w:r>
-      <w:proofErr w:type="spellEnd"/>
-      <w:proofErr w:type="gramEnd"/>
-      <w:r>
-        <w:rPr>
-          <w:lang w:val="en-US"/>
-        </w:rPr>
-        <w:t xml:space="preserve"> </w:t>
-      </w:r>
-      <w:proofErr w:type="spellStart"/>
-      <w:r>
-        <w:rPr>
-          <w:lang w:val="en-US"/>
-        </w:rPr>
-        <w:t>auch</w:t>
-      </w:r>
-      <w:proofErr w:type="spellEnd"/>
-      <w:r>
-        <w:rPr>
-          <w:lang w:val="en-US"/>
-        </w:rPr>
-        <w:t xml:space="preserve"> MVC</w:t>
-      </w:r>
-    </w:p>
-    <w:p>
       <w:pPr>
         <w:pStyle w:val="ListParagraph"/>
         <w:numPr>
           <w:ilvl w:val="0"/>
           <w:numId w:val="1"/>
         </w:numPr>
-        <w:rPr>
-          <w:lang w:val="en-US"/>
-        </w:rPr>
-      </w:pPr>
+      </w:pPr>
+      <w:r>
+        <w:t>Globales &lt;form&gt; um die ganze Seite</w:t>
+      </w:r>
+    </w:p>
+    <w:p/>
+    <w:p>
+      <w:pPr>
+        <w:pStyle w:val="Heading1"/>
+        <w:rPr>
+          <w:lang w:val="en-US"/>
+        </w:rPr>
+      </w:pPr>
+      <w:r>
+        <w:br w:type="column"/>
+      </w:r>
       <w:proofErr w:type="spellStart"/>
       <w:r>
         <w:rPr>
           <w:lang w:val="en-US"/>
         </w:rPr>
-        <w:t>Web.config</w:t>
+        <w:lastRenderedPageBreak/>
+        <w:t>Sowohl</w:t>
       </w:r>
       <w:proofErr w:type="spellEnd"/>
+      <w:r>
+        <w:rPr>
+          <w:lang w:val="en-US"/>
+        </w:rPr>
+        <w:t xml:space="preserve"> </w:t>
+      </w:r>
+      <w:proofErr w:type="spellStart"/>
+      <w:r>
+        <w:rPr>
+          <w:lang w:val="en-US"/>
+        </w:rPr>
+        <w:t>WebForms</w:t>
+      </w:r>
+      <w:proofErr w:type="spellEnd"/>
+      <w:r>
+        <w:rPr>
+          <w:lang w:val="en-US"/>
+        </w:rPr>
+        <w:t xml:space="preserve"> </w:t>
+      </w:r>
+      <w:proofErr w:type="spellStart"/>
+      <w:proofErr w:type="gramStart"/>
+      <w:r>
+        <w:rPr>
+          <w:lang w:val="en-US"/>
+        </w:rPr>
+        <w:t>als</w:t>
+      </w:r>
+      <w:proofErr w:type="spellEnd"/>
+      <w:proofErr w:type="gramEnd"/>
+      <w:r>
+        <w:rPr>
+          <w:lang w:val="en-US"/>
+        </w:rPr>
+        <w:t xml:space="preserve"> </w:t>
+      </w:r>
+      <w:proofErr w:type="spellStart"/>
+      <w:r>
+        <w:rPr>
+          <w:lang w:val="en-US"/>
+        </w:rPr>
+        <w:t>auch</w:t>
+      </w:r>
+      <w:proofErr w:type="spellEnd"/>
+      <w:r>
+        <w:rPr>
+          <w:lang w:val="en-US"/>
+        </w:rPr>
+        <w:t xml:space="preserve"> MVC</w:t>
+      </w:r>
     </w:p>
     <w:p>
       <w:pPr>
@@ -321,7 +310,7 @@
         <w:rPr>
           <w:lang w:val="en-US"/>
         </w:rPr>
-        <w:t>Global.asax</w:t>
+        <w:t>Web.config</w:t>
       </w:r>
       <w:proofErr w:type="spellEnd"/>
     </w:p>
@@ -341,7 +330,7 @@
         <w:rPr>
           <w:lang w:val="en-US"/>
         </w:rPr>
-        <w:t>HttpModules</w:t>
+        <w:t>Global.asax</w:t>
       </w:r>
       <w:proofErr w:type="spellEnd"/>
     </w:p>
@@ -356,12 +345,14 @@
           <w:lang w:val="en-US"/>
         </w:rPr>
       </w:pPr>
-      <w:r>
-        <w:rPr>
-          <w:lang w:val="en-US"/>
-        </w:rPr>
-        <w:t>Session State</w:t>
-      </w:r>
+      <w:proofErr w:type="spellStart"/>
+      <w:r>
+        <w:rPr>
+          <w:lang w:val="en-US"/>
+        </w:rPr>
+        <w:t>HttpModules</w:t>
+      </w:r>
+      <w:proofErr w:type="spellEnd"/>
     </w:p>
     <w:p>
       <w:pPr>
@@ -378,7 +369,7 @@
         <w:rPr>
           <w:lang w:val="en-US"/>
         </w:rPr>
-        <w:t>Membership, Role Providers</w:t>
+        <w:t>Session State</w:t>
       </w:r>
     </w:p>
     <w:p>
@@ -396,7 +387,7 @@
         <w:rPr>
           <w:lang w:val="en-US"/>
         </w:rPr>
-        <w:t>ASCX/ASPX Syntax und Features</w:t>
+        <w:t>Membership, Role Providers</w:t>
       </w:r>
     </w:p>
     <w:p>
@@ -410,14 +401,12 @@
           <w:lang w:val="en-US"/>
         </w:rPr>
       </w:pPr>
-      <w:proofErr w:type="spellStart"/>
-      <w:r>
-        <w:rPr>
-          <w:lang w:val="en-US"/>
-        </w:rPr>
-        <w:t>MasterPages</w:t>
-      </w:r>
-      <w:proofErr w:type="spellEnd"/>
+      <w:r>
+        <w:rPr>
+          <w:lang w:val="en-US"/>
+        </w:rPr>
+        <w:t>ASCX/ASPX Syntax und Features</w:t>
+      </w:r>
     </w:p>
     <w:p>
       <w:pPr>
@@ -426,23 +415,18 @@
           <w:ilvl w:val="0"/>
           <w:numId w:val="1"/>
         </w:numPr>
+        <w:rPr>
+          <w:lang w:val="en-US"/>
+        </w:rPr>
       </w:pPr>
       <w:proofErr w:type="spellStart"/>
       <w:r>
-        <w:t>HttpHandler</w:t>
+        <w:rPr>
+          <w:lang w:val="en-US"/>
+        </w:rPr>
+        <w:t>MasterPages</w:t>
       </w:r>
       <w:proofErr w:type="spellEnd"/>
-      <w:r>
-        <w:t xml:space="preserve"> inkl. </w:t>
-      </w:r>
-      <w:proofErr w:type="spellStart"/>
-      <w:r>
-        <w:t>AsyncHttpHandler</w:t>
-      </w:r>
-      <w:proofErr w:type="spellEnd"/>
-      <w:r>
-        <w:t xml:space="preserve"> für spezielle Situationen</w:t>
-      </w:r>
     </w:p>
     <w:p>
       <w:pPr>
@@ -454,9 +438,20 @@
       </w:pPr>
       <w:proofErr w:type="spellStart"/>
       <w:r>
-        <w:t>Precompilation</w:t>
+        <w:t>HttpHandler</w:t>
       </w:r>
       <w:proofErr w:type="spellEnd"/>
+      <w:r>
+        <w:t xml:space="preserve"> inkl. </w:t>
+      </w:r>
+      <w:proofErr w:type="spellStart"/>
+      <w:r>
+        <w:t>AsyncHttpHandler</w:t>
+      </w:r>
+      <w:proofErr w:type="spellEnd"/>
+      <w:r>
+        <w:t xml:space="preserve"> für spezielle Situationen</w:t>
+      </w:r>
     </w:p>
     <w:p>
       <w:pPr>
@@ -468,12 +463,9 @@
       </w:pPr>
       <w:proofErr w:type="spellStart"/>
       <w:r>
-        <w:t>Deployment</w:t>
+        <w:t>Precompilation</w:t>
       </w:r>
       <w:proofErr w:type="spellEnd"/>
-      <w:r>
-        <w:t>-Optionen etc.</w:t>
-      </w:r>
     </w:p>
     <w:p>
       <w:pPr>
@@ -483,34 +475,13 @@
           <w:numId w:val="1"/>
         </w:numPr>
       </w:pPr>
-      <w:r>
-        <w:t>Alle .net Features</w:t>
-      </w:r>
-    </w:p>
-    <w:p>
-      <w:pPr>
-        <w:pStyle w:val="Heading1"/>
-        <w:rPr>
-          <w:lang w:val="en-US"/>
-        </w:rPr>
-      </w:pPr>
-      <w:r>
-        <w:br w:type="column"/>
-      </w:r>
       <w:proofErr w:type="spellStart"/>
       <w:r>
-        <w:rPr>
-          <w:lang w:val="en-US"/>
-        </w:rPr>
-        <w:lastRenderedPageBreak/>
-        <w:t>Nur</w:t>
+        <w:t>Deployment</w:t>
       </w:r>
       <w:proofErr w:type="spellEnd"/>
       <w:r>
-        <w:rPr>
-          <w:lang w:val="en-US"/>
-        </w:rPr>
-        <w:t xml:space="preserve"> ASP.NET MVC</w:t>
+        <w:t>-Optionen etc.</w:t>
       </w:r>
     </w:p>
     <w:p>
@@ -521,30 +492,34 @@
           <w:numId w:val="1"/>
         </w:numPr>
       </w:pPr>
+      <w:r>
+        <w:t>Alle .net Features</w:t>
+      </w:r>
+    </w:p>
+    <w:p>
+      <w:pPr>
+        <w:pStyle w:val="Heading1"/>
+        <w:rPr>
+          <w:lang w:val="en-US"/>
+        </w:rPr>
+      </w:pPr>
+      <w:r>
+        <w:br w:type="column"/>
+      </w:r>
       <w:proofErr w:type="spellStart"/>
       <w:r>
-        <w:t>Url</w:t>
+        <w:rPr>
+          <w:lang w:val="en-US"/>
+        </w:rPr>
+        <w:lastRenderedPageBreak/>
+        <w:t>Nur</w:t>
       </w:r>
       <w:proofErr w:type="spellEnd"/>
       <w:r>
-        <w:t xml:space="preserve"> unabhängig von Code-Struktur</w:t>
-      </w:r>
-      <w:r>
-        <w:t xml:space="preserve"> (wi</w:t>
-      </w:r>
-      <w:r>
-        <w:t xml:space="preserve">chtig für Search Engine </w:t>
-      </w:r>
-      <w:proofErr w:type="spellStart"/>
-      <w:r>
-        <w:t>Optimiz</w:t>
-      </w:r>
-      <w:r>
-        <w:t>ation</w:t>
-      </w:r>
-      <w:proofErr w:type="spellEnd"/>
-      <w:r>
-        <w:t>)</w:t>
+        <w:rPr>
+          <w:lang w:val="en-US"/>
+        </w:rPr>
+        <w:t xml:space="preserve"> ASP.NET MVC</w:t>
       </w:r>
     </w:p>
     <w:p>
@@ -554,46 +529,32 @@
           <w:ilvl w:val="0"/>
           <w:numId w:val="1"/>
         </w:numPr>
-        <w:rPr>
-          <w:lang w:val="en-US"/>
-        </w:rPr>
       </w:pPr>
       <w:proofErr w:type="spellStart"/>
       <w:r>
-        <w:rPr>
-          <w:lang w:val="en-US"/>
-        </w:rPr>
-        <w:t>Urls</w:t>
+        <w:t>Url</w:t>
       </w:r>
       <w:proofErr w:type="spellEnd"/>
       <w:r>
-        <w:rPr>
-          <w:lang w:val="en-US"/>
-        </w:rPr>
-        <w:t xml:space="preserve"> </w:t>
+        <w:t xml:space="preserve"> unabhängig von Code-Struktur</w:t>
+      </w:r>
+      <w:r>
+        <w:t xml:space="preserve"> (wi</w:t>
+      </w:r>
+      <w:r>
+        <w:t xml:space="preserve">chtig für Search Engine </w:t>
       </w:r>
       <w:proofErr w:type="spellStart"/>
       <w:r>
-        <w:rPr>
-          <w:lang w:val="en-US"/>
-        </w:rPr>
-        <w:t>regelgesteuert</w:t>
+        <w:t>Optimiz</w:t>
+      </w:r>
+      <w:r>
+        <w:t>ation</w:t>
       </w:r>
       <w:proofErr w:type="spellEnd"/>
       <w:r>
-        <w:rPr>
-          <w:lang w:val="en-US"/>
-        </w:rPr>
-        <w:t xml:space="preserve"> </w:t>
-      </w:r>
-      <w:proofErr w:type="spellStart"/>
-      <w:r>
-        <w:rPr>
-          <w:lang w:val="en-US"/>
-        </w:rPr>
-        <w:t>aufbauen</w:t>
-      </w:r>
-      <w:proofErr w:type="spellEnd"/>
+        <w:t>)</w:t>
+      </w:r>
     </w:p>
     <w:p>
       <w:pPr>
@@ -611,21 +572,21 @@
         <w:rPr>
           <w:lang w:val="en-US"/>
         </w:rPr>
-        <w:t>Lesbare</w:t>
+        <w:t>Urls</w:t>
       </w:r>
       <w:proofErr w:type="spellEnd"/>
       <w:r>
         <w:rPr>
           <w:lang w:val="en-US"/>
         </w:rPr>
-        <w:t xml:space="preserve">, </w:t>
+        <w:t xml:space="preserve"> </w:t>
       </w:r>
       <w:proofErr w:type="spellStart"/>
       <w:r>
         <w:rPr>
           <w:lang w:val="en-US"/>
         </w:rPr>
-        <w:t>sprechende</w:t>
+        <w:t>regelgesteuert</w:t>
       </w:r>
       <w:proofErr w:type="spellEnd"/>
       <w:r>
@@ -639,7 +600,7 @@
         <w:rPr>
           <w:lang w:val="en-US"/>
         </w:rPr>
-        <w:t>Urls</w:t>
+        <w:t>aufbauen</w:t>
       </w:r>
       <w:proofErr w:type="spellEnd"/>
     </w:p>
@@ -659,29 +620,37 @@
         <w:rPr>
           <w:lang w:val="en-US"/>
         </w:rPr>
-        <w:t>Cshtml</w:t>
+        <w:t>Lesbare</w:t>
       </w:r>
       <w:proofErr w:type="spellEnd"/>
       <w:r>
         <w:rPr>
           <w:lang w:val="en-US"/>
         </w:rPr>
-        <w:t xml:space="preserve"> Razor Syntax </w:t>
+        <w:t xml:space="preserve">, </w:t>
       </w:r>
       <w:proofErr w:type="spellStart"/>
       <w:r>
         <w:rPr>
           <w:lang w:val="en-US"/>
         </w:rPr>
-        <w:t>für</w:t>
+        <w:t>sprechende</w:t>
       </w:r>
       <w:proofErr w:type="spellEnd"/>
       <w:r>
         <w:rPr>
           <w:lang w:val="en-US"/>
         </w:rPr>
-        <w:t xml:space="preserve"> Views</w:t>
-      </w:r>
+        <w:t xml:space="preserve"> </w:t>
+      </w:r>
+      <w:proofErr w:type="spellStart"/>
+      <w:r>
+        <w:rPr>
+          <w:lang w:val="en-US"/>
+        </w:rPr>
+        <w:t>Urls</w:t>
+      </w:r>
+      <w:proofErr w:type="spellEnd"/>
     </w:p>
     <w:p>
       <w:pPr>
@@ -690,9 +659,61 @@
           <w:ilvl w:val="0"/>
           <w:numId w:val="1"/>
         </w:numPr>
-      </w:pPr>
-      <w:r>
-        <w:t>Klare Trennung zwischen Ablauf (Controller) und Darstellung (View)</w:t>
+        <w:rPr>
+          <w:lang w:val="en-US"/>
+        </w:rPr>
+      </w:pPr>
+      <w:proofErr w:type="spellStart"/>
+      <w:r>
+        <w:rPr>
+          <w:lang w:val="en-US"/>
+        </w:rPr>
+        <w:t>Cshtml</w:t>
+      </w:r>
+      <w:proofErr w:type="spellEnd"/>
+      <w:r>
+        <w:rPr>
+          <w:lang w:val="en-US"/>
+        </w:rPr>
+        <w:t xml:space="preserve"> </w:t>
+      </w:r>
+      <w:r>
+        <w:rPr>
+          <w:lang w:val="en-US"/>
+        </w:rPr>
+        <w:t>(“</w:t>
+      </w:r>
+      <w:r>
+        <w:rPr>
+          <w:lang w:val="en-US"/>
+        </w:rPr>
+        <w:t>Razor</w:t>
+      </w:r>
+      <w:r>
+        <w:rPr>
+          <w:lang w:val="en-US"/>
+        </w:rPr>
+        <w:t>”)</w:t>
+      </w:r>
+      <w:r>
+        <w:rPr>
+          <w:lang w:val="en-US"/>
+        </w:rPr>
+        <w:t xml:space="preserve"> Syntax </w:t>
+      </w:r>
+      <w:proofErr w:type="spellStart"/>
+      <w:r>
+        <w:rPr>
+          <w:lang w:val="en-US"/>
+        </w:rPr>
+        <w:t>für</w:t>
+      </w:r>
+      <w:proofErr w:type="spellEnd"/>
+      <w:r>
+        <w:rPr>
+          <w:lang w:val="en-US"/>
+        </w:rPr>
+        <w:t xml:space="preserve"> Views</w:t>
       </w:r>
     </w:p>
     <w:p>
@@ -704,21 +725,8 @@
         </w:numPr>
       </w:pPr>
       <w:r>
-        <w:t xml:space="preserve">Saubere Einstiegspunkte für modulare Entwicklung mit </w:t>
-      </w:r>
-      <w:proofErr w:type="spellStart"/>
-      <w:r>
-        <w:t>Dependency</w:t>
-      </w:r>
-      <w:proofErr w:type="spellEnd"/>
-      <w:r>
-        <w:t xml:space="preserve"> </w:t>
-      </w:r>
-      <w:proofErr w:type="spellStart"/>
-      <w:r>
-        <w:t>Injection</w:t>
-      </w:r>
-      <w:proofErr w:type="spellEnd"/>
+        <w:t>Klare Trennung zwischen Ablauf (Controller) und Darstellung (View)</w:t>
+      </w:r>
     </w:p>
     <w:p>
       <w:pPr>
@@ -729,8 +737,21 @@
         </w:numPr>
       </w:pPr>
       <w:r>
-        <w:t>Testbarkeit der Controller</w:t>
-      </w:r>
+        <w:t xml:space="preserve">Saubere Einstiegspunkte für modulare Entwicklung mit </w:t>
+      </w:r>
+      <w:proofErr w:type="spellStart"/>
+      <w:r>
+        <w:t>Dependency</w:t>
+      </w:r>
+      <w:proofErr w:type="spellEnd"/>
+      <w:r>
+        <w:t xml:space="preserve"> </w:t>
+      </w:r>
+      <w:proofErr w:type="spellStart"/>
+      <w:r>
+        <w:t>Injection</w:t>
+      </w:r>
+      <w:proofErr w:type="spellEnd"/>
     </w:p>
     <w:p>
       <w:pPr>
@@ -741,7 +762,7 @@
         </w:numPr>
       </w:pPr>
       <w:r>
-        <w:t>Volle Kontrolle über das HTML</w:t>
+        <w:t>Testbarkeit der Controller</w:t>
       </w:r>
     </w:p>
     <w:p>
@@ -752,6 +773,32 @@
           <w:numId w:val="1"/>
         </w:numPr>
       </w:pPr>
+      <w:r>
+        <w:t>Volle Kontrolle über das HTML</w:t>
+      </w:r>
+    </w:p>
+    <w:p>
+      <w:pPr>
+        <w:pStyle w:val="ListParagraph"/>
+        <w:numPr>
+          <w:ilvl w:val="0"/>
+          <w:numId w:val="1"/>
+        </w:numPr>
+      </w:pPr>
+      <w:r>
+        <w:t>HTML-Forms gezielt, &gt;1 pro Seite möglich</w:t>
+      </w:r>
+    </w:p>
+    <w:p>
+      <w:pPr>
+        <w:pStyle w:val="ListParagraph"/>
+        <w:numPr>
+          <w:ilvl w:val="0"/>
+          <w:numId w:val="1"/>
+        </w:numPr>
+      </w:pPr>
+      <w:bookmarkStart w:id="0" w:name="_GoBack"/>
+      <w:bookmarkEnd w:id="0"/>
       <w:r>
         <w:t>Fast jeder Aspekt erweiterbar oder ersetzbar (Controller-Lookup, View-</w:t>
       </w:r>

</xml_diff>